<commit_message>
Standardize report layout with certificate in header and legal footer
All test reports now have consistent layout:
- Page header: Logo (left), Certificate No: DUR-YYYY-XXXX RZ (right), page number
- Page footer: Legal disclaimer text with terms and conditions
- Certificate number removed from body tables (now in header only)
- Old address-only footer replaced with full legal text

Updated files:
- 6 template creation scripts (scripts/create_*_template.py)
- 6 report generators (utils/reporting/*_word_report.py)
- 6 template files regenerated (templates/*.docx)

Co-Authored-By: Claude Opus 4.5 <noreply@anthropic.com>
</commit_message>
<xml_diff>
--- a/durabler1/templates/fcgr_e647_report_template.docx
+++ b/durabler1/templates/fcgr_e647_report_template.docx
@@ -2,54 +2,26 @@
 <file path=word/document.xml><?xml version="1.0" encoding="utf-8"?>
 <w:document xmlns:wpc="http://schemas.microsoft.com/office/word/2010/wordprocessingCanvas" xmlns:mo="http://schemas.microsoft.com/office/mac/office/2008/main" xmlns:mc="http://schemas.openxmlformats.org/markup-compatibility/2006" xmlns:mv="urn:schemas-microsoft-com:mac:vml" xmlns:o="urn:schemas-microsoft-com:office:office" xmlns:r="http://schemas.openxmlformats.org/officeDocument/2006/relationships" xmlns:m="http://schemas.openxmlformats.org/officeDocument/2006/math" xmlns:v="urn:schemas-microsoft-com:vml" xmlns:wp14="http://schemas.microsoft.com/office/word/2010/wordprocessingDrawing" xmlns:wp="http://schemas.openxmlformats.org/drawingml/2006/wordprocessingDrawing" xmlns:w10="urn:schemas-microsoft-com:office:word" xmlns:w="http://schemas.openxmlformats.org/wordprocessingml/2006/main" xmlns:w14="http://schemas.microsoft.com/office/word/2010/wordml" xmlns:wpg="http://schemas.microsoft.com/office/word/2010/wordprocessingGroup" xmlns:wpi="http://schemas.microsoft.com/office/word/2010/wordprocessingInk" xmlns:wne="http://schemas.microsoft.com/office/word/2006/wordml" xmlns:wps="http://schemas.microsoft.com/office/word/2010/wordprocessingShape" mc:Ignorable="w14 wp14">
   <w:body>
-    <w:tbl>
-      <w:tblPr>
-        <w:tblW w:type="auto" w:w="0"/>
-        <w:tblLayout w:type="fixed"/>
-        <w:tblLook w:firstColumn="1" w:firstRow="1" w:lastColumn="0" w:lastRow="0" w:noHBand="0" w:noVBand="1" w:val="04A0"/>
-      </w:tblPr>
-      <w:tblGrid>
-        <w:gridCol w:w="2880"/>
-        <w:gridCol w:w="6480"/>
-      </w:tblGrid>
-      <w:tr>
-        <w:tc>
-          <w:tcPr>
-            <w:tcW w:type="dxa" w:w="4986"/>
-          </w:tcPr>
-          <w:p>
-            <w:r>
-              <w:t>{{logo}}</w:t>
-            </w:r>
-          </w:p>
-        </w:tc>
-        <w:tc>
-          <w:tcPr>
-            <w:tcW w:type="dxa" w:w="4986"/>
-          </w:tcPr>
-          <w:p>
-            <w:pPr>
-              <w:jc w:val="right"/>
-            </w:pPr>
-            <w:r>
-              <w:rPr>
-                <w:b/>
-                <w:sz w:val="28"/>
-              </w:rPr>
-              <w:t>FATIGUE CRACK GROWTH RATE TEST REPORT</w:t>
-            </w:r>
-            <w:r>
-              <w:br/>
-              <w:t>ASTM E647</w:t>
-            </w:r>
-            <w:r>
-              <w:br/>
-              <w:t>Certificate: {{certificate_number}}</w:t>
-            </w:r>
-          </w:p>
-        </w:tc>
-      </w:tr>
-    </w:tbl>
+    <w:p>
+      <w:pPr>
+        <w:jc w:val="center"/>
+      </w:pPr>
+      <w:r>
+        <w:rPr>
+          <w:b/>
+          <w:sz w:val="28"/>
+        </w:rPr>
+        <w:t>FATIGUE CRACK GROWTH RATE TEST REPORT</w:t>
+      </w:r>
+    </w:p>
+    <w:p>
+      <w:pPr>
+        <w:jc w:val="center"/>
+      </w:pPr>
+      <w:r>
+        <w:t>ASTM E647</w:t>
+      </w:r>
+    </w:p>
     <w:p/>
     <w:p>
       <w:r>
@@ -216,7 +188,7 @@
           </w:tcPr>
           <w:p>
             <w:r>
-              <w:t>{{temperature}} C</w:t>
+              <w:t>{{temperature}} °C</w:t>
             </w:r>
           </w:p>
         </w:tc>
@@ -814,7 +786,7 @@
               <w:rPr>
                 <w:b/>
               </w:rPr>
-              <w:t>Maximum Kmax (MPa*m^0.5):</w:t>
+              <w:t>Maximum Kmax (MPa√m):</w:t>
             </w:r>
           </w:p>
         </w:tc>
@@ -886,7 +858,7 @@
         <w:rPr>
           <w:b/>
         </w:rPr>
-        <w:t>PARIS LAW RESULTS: da/dN = C * (Delta-K)^m</w:t>
+        <w:t>PARIS LAW RESULTS: da/dN = C × (ΔK)^m</w:t>
       </w:r>
     </w:p>
     <w:tbl>
@@ -1062,7 +1034,7 @@
               <w:rPr>
                 <w:b/>
               </w:rPr>
-              <w:t>Delta-K Min (MPa*m^0.5):</w:t>
+              <w:t>ΔK Min (MPa√m):</w:t>
             </w:r>
           </w:p>
         </w:tc>
@@ -1086,7 +1058,7 @@
               <w:rPr>
                 <w:b/>
               </w:rPr>
-              <w:t>Delta-K Max (MPa*m^0.5):</w:t>
+              <w:t>ΔK Max (MPa√m):</w:t>
             </w:r>
           </w:p>
         </w:tc>
@@ -1308,7 +1280,7 @@
               <w:rPr>
                 <w:b/>
               </w:rPr>
-              <w:t>Threshold Delta-K:</w:t>
+              <w:t>Threshold ΔK:</w:t>
             </w:r>
           </w:p>
         </w:tc>
@@ -1414,7 +1386,7 @@
               <w:rPr>
                 <w:b/>
               </w:rPr>
-              <w:t>da/dN vs Delta-K (Paris Law)</w:t>
+              <w:t>da/dN vs ΔK (Paris Law)</w:t>
             </w:r>
           </w:p>
         </w:tc>
@@ -1649,13 +1621,102 @@
       </w:tr>
     </w:tbl>
     <w:sectPr>
+      <w:headerReference w:type="default" r:id="rId9"/>
+      <w:footerReference w:type="default" r:id="rId10"/>
       <w:pgSz w:w="12240" w:h="15840"/>
-      <w:pgMar w:top="850" w:right="1134" w:bottom="850" w:left="1134" w:header="720" w:footer="720" w:gutter="0"/>
+      <w:pgMar w:top="1417" w:right="1134" w:bottom="1417" w:left="1134" w:header="283" w:footer="283" w:gutter="0"/>
       <w:cols w:space="720"/>
       <w:docGrid w:linePitch="360"/>
     </w:sectPr>
   </w:body>
 </w:document>
+</file>
+
+<file path=word/footer1.xml><?xml version="1.0" encoding="utf-8"?>
+<w:ftr xmlns:m="http://schemas.openxmlformats.org/officeDocument/2006/math" xmlns:mc="http://schemas.openxmlformats.org/markup-compatibility/2006" xmlns:mo="http://schemas.microsoft.com/office/mac/office/2008/main" xmlns:mv="urn:schemas-microsoft-com:mac:vml" xmlns:o="urn:schemas-microsoft-com:office:office" xmlns:r="http://schemas.openxmlformats.org/officeDocument/2006/relationships" xmlns:v="urn:schemas-microsoft-com:vml" xmlns:w10="urn:schemas-microsoft-com:office:word" xmlns:w14="http://schemas.microsoft.com/office/word/2010/wordml" xmlns:w="http://schemas.openxmlformats.org/wordprocessingml/2006/main" xmlns:wne="http://schemas.microsoft.com/office/word/2006/wordml" xmlns:wp14="http://schemas.microsoft.com/office/word/2010/wordprocessingDrawing" xmlns:wp="http://schemas.openxmlformats.org/drawingml/2006/wordprocessingDrawing" xmlns:wpc="http://schemas.microsoft.com/office/word/2010/wordprocessingCanvas" xmlns:wpg="http://schemas.microsoft.com/office/word/2010/wordprocessingGroup" xmlns:wpi="http://schemas.microsoft.com/office/word/2010/wordprocessingInk" xmlns:wps="http://schemas.microsoft.com/office/word/2010/wordprocessingShape" mc:Ignorable="w14 wp14">
+  <w:p>
+    <w:pPr>
+      <w:pStyle w:val="Footer"/>
+      <w:jc w:val="both"/>
+    </w:pPr>
+    <w:r>
+      <w:rPr>
+        <w:i/>
+        <w:sz w:val="14"/>
+      </w:rPr>
+      <w:t>All work and services carried out by Durabler are subject to, and conducted in accordance with, Durabler standard terms and conditions, which are available at durabler.se. This document shall not be reproduced other than in full, except with prior written approval of the issuer. The results pertain only to the item(s) as sampled by the client unless otherwise indicated. Durabler a part of Subseatec S AB, Address: Durabler C/O Subseatec, Dalavägen 23, 68130 Kristinehamn, SWEDEN</w:t>
+    </w:r>
+  </w:p>
+</w:ftr>
+</file>
+
+<file path=word/header1.xml><?xml version="1.0" encoding="utf-8"?>
+<w:hdr xmlns:m="http://schemas.openxmlformats.org/officeDocument/2006/math" xmlns:mc="http://schemas.openxmlformats.org/markup-compatibility/2006" xmlns:mo="http://schemas.microsoft.com/office/mac/office/2008/main" xmlns:mv="urn:schemas-microsoft-com:mac:vml" xmlns:o="urn:schemas-microsoft-com:office:office" xmlns:r="http://schemas.openxmlformats.org/officeDocument/2006/relationships" xmlns:v="urn:schemas-microsoft-com:vml" xmlns:w10="urn:schemas-microsoft-com:office:word" xmlns:w14="http://schemas.microsoft.com/office/word/2010/wordml" xmlns:w="http://schemas.openxmlformats.org/wordprocessingml/2006/main" xmlns:wne="http://schemas.microsoft.com/office/word/2006/wordml" xmlns:wp14="http://schemas.microsoft.com/office/word/2010/wordprocessingDrawing" xmlns:wp="http://schemas.openxmlformats.org/drawingml/2006/wordprocessingDrawing" xmlns:wpc="http://schemas.microsoft.com/office/word/2010/wordprocessingCanvas" xmlns:wpg="http://schemas.microsoft.com/office/word/2010/wordprocessingGroup" xmlns:wpi="http://schemas.microsoft.com/office/word/2010/wordprocessingInk" xmlns:wps="http://schemas.microsoft.com/office/word/2010/wordprocessingShape" mc:Ignorable="w14 wp14">
+  <w:p>
+    <w:pPr>
+      <w:pStyle w:val="Header"/>
+    </w:pPr>
+  </w:p>
+  <w:tbl>
+    <w:tblPr>
+      <w:tblW w:type="auto" w:w="0"/>
+      <w:tblLayout w:type="fixed"/>
+      <w:tblLook w:firstColumn="1" w:firstRow="1" w:lastColumn="0" w:lastRow="0" w:noHBand="0" w:noVBand="1" w:val="04A0"/>
+    </w:tblPr>
+    <w:tblGrid>
+      <w:gridCol w:w="2880"/>
+      <w:gridCol w:w="6480"/>
+    </w:tblGrid>
+    <w:tr>
+      <w:tc>
+        <w:tcPr>
+          <w:tcW w:type="dxa" w:w="4680"/>
+        </w:tcPr>
+        <w:p>
+          <w:pPr>
+            <w:jc w:val="left"/>
+          </w:pPr>
+          <w:r>
+            <w:t>{{logo}}</w:t>
+          </w:r>
+        </w:p>
+      </w:tc>
+      <w:tc>
+        <w:tcPr>
+          <w:tcW w:type="dxa" w:w="4680"/>
+        </w:tcPr>
+        <w:p>
+          <w:pPr>
+            <w:jc w:val="right"/>
+          </w:pPr>
+          <w:r>
+            <w:rPr>
+              <w:b/>
+              <w:sz w:val="20"/>
+            </w:rPr>
+            <w:t>Certificate No: {{certificate_number}}</w:t>
+          </w:r>
+        </w:p>
+        <w:p>
+          <w:pPr>
+            <w:jc w:val="right"/>
+          </w:pPr>
+          <w:r>
+            <w:rPr>
+              <w:sz w:val="18"/>
+            </w:rPr>
+            <w:t xml:space="preserve">Page </w:t>
+          </w:r>
+          <w:r>
+            <w:fldChar w:fldCharType="begin"/>
+            <w:instrText xml:space="preserve">PAGE</w:instrText>
+            <w:fldChar w:fldCharType="end"/>
+          </w:r>
+        </w:p>
+      </w:tc>
+    </w:tr>
+  </w:tbl>
+</w:hdr>
 </file>
 
 <file path=word/numbering.xml><?xml version="1.0" encoding="utf-8"?>

</xml_diff>